<commit_message>
2023.04.23: initial material uploaded
</commit_message>
<xml_diff>
--- a/report/deliverable/PresenterScript.docx
+++ b/report/deliverable/PresenterScript.docx
@@ -252,28 +252,24 @@
       </w:pPr>
       <w:r>
         <w:rPr>
-          <w:rFonts w:eastAsia="Times New Roman" w:cs="Times New Roman"/>
-          <w:color w:val="000000"/>
-          <w:kern w:val="0"/>
-          <w:sz w:val="40"/>
-          <w:szCs w:val="40"/>
-        </w:rPr>
-        <w:t>This is also part of the keywords we offer for modification.</w:t>
-      </w:r>
-    </w:p>
-    <w:p>
-      <w:pPr>
-        <w:widowControl/>
-        <w:spacing w:before="0" w:after="0"/>
-        <w:jc w:val="left"/>
-        <w:rPr>
-          <w:rFonts w:eastAsia="Times New Roman" w:cs="Times New Roman"/>
-          <w:color w:val="000000"/>
-          <w:kern w:val="0"/>
-          <w:sz w:val="40"/>
-          <w:szCs w:val="40"/>
-        </w:rPr>
-      </w:pPr>
+          <w:rFonts w:eastAsiaTheme="minorEastAsia" w:cs="Times New Roman" w:hint="eastAsia"/>
+          <w:color w:val="000000"/>
+          <w:kern w:val="0"/>
+          <w:sz w:val="40"/>
+          <w:szCs w:val="40"/>
+        </w:rPr>
+        <w:t>To</w:t>
+      </w:r>
+      <w:r>
+        <w:rPr>
+          <w:rFonts w:eastAsiaTheme="minorEastAsia" w:cs="Times New Roman"/>
+          <w:color w:val="000000"/>
+          <w:kern w:val="0"/>
+          <w:sz w:val="40"/>
+          <w:szCs w:val="40"/>
+        </w:rPr>
+        <w:t xml:space="preserve"> tell you more about the further modification of our work, here is Brendan.</w:t>
+      </w:r>
       <w:r>
         <w:rPr>
           <w:rFonts w:eastAsia="Times New Roman" w:cs="Times New Roman"/>
@@ -415,18 +411,7 @@
           <w:sz w:val="40"/>
           <w:szCs w:val="40"/>
         </w:rPr>
-        <w:t xml:space="preserve"> on the specific  </w:t>
-      </w:r>
-      <w:r>
-        <w:rPr>
-          <w:rFonts w:eastAsia="Times New Roman" w:cs="Times New Roman"/>
-          <w:color w:val="000000"/>
-          <w:kern w:val="0"/>
-          <w:sz w:val="40"/>
-          <w:szCs w:val="40"/>
-        </w:rPr>
-        <w:lastRenderedPageBreak/>
-        <w:t xml:space="preserve">implementation of image pipeline but using </w:t>
+        <w:t xml:space="preserve"> on the specific  implementation of image pipeline but using </w:t>
       </w:r>
       <w:r>
         <w:rPr>
@@ -524,7 +509,6 @@
           <w:sz w:val="40"/>
           <w:szCs w:val="40"/>
         </w:rPr>
-        <w:lastRenderedPageBreak/>
         <w:t xml:space="preserve">And now, let's go back to the first point, where we will further start discussing the details of our implementation of the text pipeline and how to use it. Here, as we mentioned before, as a replacement for the storyline modification, we use the existing background sentences as a priori knowledge by which we can predict two pieces of information as our key elements. One is the key named entity, which we will shorten as the keyword in following, in the next sentence while the other is the sentiment label. In addition to letting the user do the input manually, we have implemented both automatic suggester that predict both </w:t>
       </w:r>
       <w:r>
@@ -674,8 +658,17 @@
           <w:sz w:val="40"/>
           <w:szCs w:val="40"/>
         </w:rPr>
-        <w:lastRenderedPageBreak/>
-        <w:t>To finetuning these language model, we mainly used story content based on ROCStories as our dataset, where each group of stories consists of five sentences and during the crowdsourcing process, narrative creator was asked to make sure that stories are making progress while keep its coherent and consistency. Specifically, some sample stories are placed on your right-hand side, where we can see that…</w:t>
+        <w:t xml:space="preserve">To finetuning these language model, we mainly used story content based on ROCStories as our dataset, </w:t>
+      </w:r>
+      <w:r>
+        <w:rPr>
+          <w:rFonts w:eastAsia="Times New Roman" w:cs="Times New Roman"/>
+          <w:color w:val="000000"/>
+          <w:kern w:val="0"/>
+          <w:sz w:val="40"/>
+          <w:szCs w:val="40"/>
+        </w:rPr>
+        <w:t>to tell you about more, here is Brendan.</w:t>
       </w:r>
     </w:p>
     <w:p>
@@ -723,7 +716,6 @@
           <w:sz w:val="40"/>
           <w:szCs w:val="40"/>
         </w:rPr>
-        <w:lastRenderedPageBreak/>
         <w:t>The story alone is not enough, we also need to visualize some additional information in the story, including emotions and characters serves as the keyword. So, we also used Story Commonsense as an additional dataset. The stories section is a subset of ROCStories and contains a sample of 15,000 stories, which is quite a bit less than the nearly 100,000 samples in ROCStories. but on top of it, it contains additional information for each story, including sentiment, motivation, character quest, etc. Here we use categorical sentiment annotation, which uses Plutchik’s wheel of emotion model that using the following 8 emotions for each stage of stories to express the emotions of the main character in the story, including …</w:t>
       </w:r>
     </w:p>
@@ -771,7 +763,6 @@
           <w:sz w:val="40"/>
           <w:szCs w:val="40"/>
         </w:rPr>
-        <w:lastRenderedPageBreak/>
         <w:t>As for the implementation of the suggester, on the sentiment predictor, we predicted the 8-class sentiment as a one-hot vector, with each entry representing one sentiment. That is, the goal of the model is reduced to a multi-label classification, that predicting the confidence level of each entry in an array of length 8. And at the end, we achieved 78.3% of the macro ROC-AUC in the prediction. Meaning that it can make valid sentiment predictions and provide quite reasonable suggestions.</w:t>
       </w:r>
     </w:p>
@@ -866,84 +857,135 @@
           <w:sz w:val="40"/>
           <w:szCs w:val="40"/>
         </w:rPr>
-        <w:lastRenderedPageBreak/>
-        <w:t>Before we delve deeper into the next stage, let us reiterate our aim to design a framework that allows the user to control the story generation process. As such, the model provides suggestions based on statistically consistent cognitive patterns, but its output is entirely modifiable by the user before proceeding to the next step. This user-modified information is then incorporated into the appropriate prompt template and carried forward.</w:t>
-      </w:r>
-    </w:p>
-    <w:p>
-      <w:pPr>
-        <w:widowControl/>
-        <w:spacing w:before="0" w:after="0"/>
-        <w:jc w:val="left"/>
-        <w:rPr>
-          <w:rFonts w:eastAsia="Times New Roman" w:cs="Times New Roman"/>
-          <w:color w:val="000000"/>
-          <w:kern w:val="0"/>
-          <w:sz w:val="40"/>
-          <w:szCs w:val="40"/>
-        </w:rPr>
-      </w:pPr>
-    </w:p>
-    <w:p>
-      <w:pPr>
-        <w:widowControl/>
-        <w:spacing w:before="0" w:after="0"/>
-        <w:jc w:val="left"/>
-        <w:rPr>
-          <w:rFonts w:eastAsia="Times New Roman" w:cs="Times New Roman"/>
-          <w:color w:val="000000"/>
-          <w:kern w:val="0"/>
-          <w:sz w:val="40"/>
-          <w:szCs w:val="40"/>
-        </w:rPr>
-      </w:pPr>
-      <w:r>
-        <w:rPr>
-          <w:rFonts w:eastAsia="Times New Roman" w:cs="Times New Roman"/>
-          <w:color w:val="000000"/>
-          <w:kern w:val="0"/>
-          <w:sz w:val="40"/>
-          <w:szCs w:val="40"/>
-        </w:rPr>
-        <w:t>In the final step, we run the text and image generation as two parallel pipelines. The image pipeline provides visual references for users, while the text pipeline iteratively returns to the first step to serve as context for further content generation. To ensure that the model understands the content and value each set of information brings, it is crucial to introduce our training strategy, including the implementation of knowledge distillation, and the dataset used.</w:t>
-      </w:r>
-    </w:p>
-    <w:p>
-      <w:pPr>
-        <w:widowControl/>
-        <w:spacing w:before="0" w:after="0"/>
-        <w:jc w:val="left"/>
-        <w:rPr>
-          <w:rFonts w:eastAsiaTheme="minorEastAsia" w:cs="Times New Roman"/>
-          <w:color w:val="000000"/>
-          <w:kern w:val="0"/>
-          <w:sz w:val="40"/>
-          <w:szCs w:val="40"/>
-        </w:rPr>
-      </w:pPr>
-    </w:p>
-    <w:p>
-      <w:pPr>
-        <w:widowControl/>
-        <w:spacing w:before="0" w:after="0"/>
-        <w:jc w:val="left"/>
-        <w:rPr>
-          <w:rFonts w:eastAsia="Times New Roman" w:cs="Times New Roman"/>
-          <w:color w:val="000000"/>
-          <w:kern w:val="0"/>
-          <w:sz w:val="40"/>
-          <w:szCs w:val="40"/>
-        </w:rPr>
-      </w:pPr>
-      <w:r>
-        <w:rPr>
-          <w:rFonts w:eastAsia="Times New Roman" w:cs="Times New Roman"/>
-          <w:color w:val="000000"/>
-          <w:kern w:val="0"/>
-          <w:sz w:val="40"/>
-          <w:szCs w:val="40"/>
-        </w:rPr>
-        <w:t>Knowledge distillation, a technique that allows us to transfer knowledge from a large, pre-trained teacher model to a smaller student model, plays a vital role in our framework. This process results in an efficient model that retains high-quality text generation capabilities while consuming fewer computational resources.</w:t>
+        <w:t xml:space="preserve">Before we </w:t>
+      </w:r>
+      <w:r>
+        <w:rPr>
+          <w:rFonts w:eastAsia="Times New Roman" w:cs="Times New Roman"/>
+          <w:color w:val="000000"/>
+          <w:kern w:val="0"/>
+          <w:sz w:val="40"/>
+          <w:szCs w:val="40"/>
+        </w:rPr>
+        <w:t>dive</w:t>
+      </w:r>
+      <w:r>
+        <w:rPr>
+          <w:rFonts w:eastAsia="Times New Roman" w:cs="Times New Roman"/>
+          <w:color w:val="000000"/>
+          <w:kern w:val="0"/>
+          <w:sz w:val="40"/>
+          <w:szCs w:val="40"/>
+        </w:rPr>
+        <w:t xml:space="preserve"> deeper into the next stage, let us reiterate our aim to design a framework that allows the user to control the story generation process. As such, the model provides suggestions based on statistically consistent cognitive patterns, but its output is entirely modifiable by the user before proceeding to the next step. This user-modified information is then incorporated into the appropriate prompt template and carried forward.</w:t>
+      </w:r>
+    </w:p>
+    <w:p>
+      <w:pPr>
+        <w:widowControl/>
+        <w:spacing w:before="0" w:after="0"/>
+        <w:jc w:val="left"/>
+        <w:rPr>
+          <w:rFonts w:eastAsia="Times New Roman" w:cs="Times New Roman"/>
+          <w:color w:val="000000"/>
+          <w:kern w:val="0"/>
+          <w:sz w:val="40"/>
+          <w:szCs w:val="40"/>
+        </w:rPr>
+      </w:pPr>
+    </w:p>
+    <w:p>
+      <w:pPr>
+        <w:widowControl/>
+        <w:spacing w:before="0" w:after="0"/>
+        <w:jc w:val="left"/>
+        <w:rPr>
+          <w:rFonts w:eastAsia="Times New Roman" w:cs="Times New Roman"/>
+          <w:color w:val="000000"/>
+          <w:kern w:val="0"/>
+          <w:sz w:val="40"/>
+          <w:szCs w:val="40"/>
+        </w:rPr>
+      </w:pPr>
+      <w:r>
+        <w:rPr>
+          <w:rFonts w:eastAsia="Times New Roman" w:cs="Times New Roman"/>
+          <w:color w:val="000000"/>
+          <w:kern w:val="0"/>
+          <w:sz w:val="40"/>
+          <w:szCs w:val="40"/>
+        </w:rPr>
+        <w:t xml:space="preserve">In the final step, we run the text and image generation as two parallel pipelines. The image pipeline provides visual references for users, while the text pipeline iteratively returns to the first step to serve as context for further content generation. </w:t>
+      </w:r>
+      <w:r>
+        <w:rPr>
+          <w:rFonts w:eastAsia="Times New Roman" w:cs="Times New Roman"/>
+          <w:color w:val="000000"/>
+          <w:kern w:val="0"/>
+          <w:sz w:val="40"/>
+          <w:szCs w:val="40"/>
+        </w:rPr>
+        <w:t xml:space="preserve">As showing here, </w:t>
+      </w:r>
+      <w:r>
+        <w:rPr>
+          <w:rFonts w:eastAsia="Times New Roman" w:cs="Times New Roman"/>
+          <w:color w:val="000000"/>
+          <w:kern w:val="0"/>
+          <w:sz w:val="40"/>
+          <w:szCs w:val="40"/>
+        </w:rPr>
+        <w:t>k</w:t>
+      </w:r>
+      <w:r>
+        <w:rPr>
+          <w:rFonts w:eastAsia="Times New Roman" w:cs="Times New Roman"/>
+          <w:color w:val="000000"/>
+          <w:kern w:val="0"/>
+          <w:sz w:val="40"/>
+          <w:szCs w:val="40"/>
+        </w:rPr>
+        <w:t>nowledge distillation</w:t>
+      </w:r>
+      <w:r>
+        <w:rPr>
+          <w:rFonts w:eastAsia="Times New Roman" w:cs="Times New Roman"/>
+          <w:color w:val="000000"/>
+          <w:kern w:val="0"/>
+          <w:sz w:val="40"/>
+          <w:szCs w:val="40"/>
+        </w:rPr>
+        <w:t xml:space="preserve"> </w:t>
+      </w:r>
+      <w:r>
+        <w:rPr>
+          <w:rFonts w:eastAsia="Times New Roman" w:cs="Times New Roman"/>
+          <w:color w:val="000000"/>
+          <w:kern w:val="0"/>
+          <w:sz w:val="40"/>
+          <w:szCs w:val="40"/>
+        </w:rPr>
+        <w:t>plays a vital role in our framework</w:t>
+      </w:r>
+      <w:r>
+        <w:rPr>
+          <w:rFonts w:eastAsia="Times New Roman" w:cs="Times New Roman"/>
+          <w:color w:val="000000"/>
+          <w:kern w:val="0"/>
+          <w:sz w:val="40"/>
+          <w:szCs w:val="40"/>
+        </w:rPr>
+        <w:t>. This is</w:t>
+      </w:r>
+      <w:r>
+        <w:rPr>
+          <w:rFonts w:eastAsia="Times New Roman" w:cs="Times New Roman"/>
+          <w:color w:val="000000"/>
+          <w:kern w:val="0"/>
+          <w:sz w:val="40"/>
+          <w:szCs w:val="40"/>
+        </w:rPr>
+        <w:t xml:space="preserve"> a technique that allows us to transfer knowledge from a large, pre-trained teacher model to a smaller student model. This process results in an efficient model that retains high-quality text generation capabilities while consuming fewer computational resources.</w:t>
       </w:r>
       <w:r>
         <w:rPr>
@@ -1003,104 +1045,31 @@
           <w:sz w:val="40"/>
           <w:szCs w:val="40"/>
         </w:rPr>
-        <w:t xml:space="preserve"> opt-1.3b </w:t>
-      </w:r>
-      <w:r>
-        <w:rPr>
-          <w:rFonts w:eastAsia="Times New Roman" w:cs="Times New Roman"/>
-          <w:color w:val="000000"/>
-          <w:kern w:val="0"/>
-          <w:sz w:val="40"/>
-          <w:szCs w:val="40"/>
-        </w:rPr>
-        <w:lastRenderedPageBreak/>
-        <w:t>as the teacher, and a smaller model like t5-base as the student. The Hugging Face transformers library facilitates the process by providing pre-trained models and tokenizers.</w:t>
-      </w:r>
-    </w:p>
-    <w:p>
-      <w:pPr>
-        <w:widowControl/>
-        <w:spacing w:before="0" w:after="0"/>
-        <w:jc w:val="left"/>
-        <w:rPr>
-          <w:rFonts w:eastAsia="Times New Roman" w:cs="Times New Roman"/>
-          <w:color w:val="000000"/>
-          <w:kern w:val="0"/>
-          <w:sz w:val="40"/>
-          <w:szCs w:val="40"/>
-        </w:rPr>
-      </w:pPr>
-    </w:p>
-    <w:p>
-      <w:pPr>
-        <w:widowControl/>
-        <w:spacing w:before="0" w:after="0"/>
-        <w:jc w:val="left"/>
-        <w:rPr>
-          <w:rFonts w:eastAsia="Times New Roman" w:cs="Times New Roman"/>
-          <w:color w:val="000000"/>
-          <w:kern w:val="0"/>
-          <w:sz w:val="40"/>
-          <w:szCs w:val="40"/>
-        </w:rPr>
-      </w:pPr>
-      <w:r>
-        <w:rPr>
-          <w:rFonts w:eastAsia="Times New Roman" w:cs="Times New Roman"/>
-          <w:color w:val="000000"/>
-          <w:kern w:val="0"/>
-          <w:sz w:val="40"/>
-          <w:szCs w:val="40"/>
-        </w:rPr>
-        <w:t>By incorporating knowledge distillation into our training strategy, we create a more powerful and resource-efficient language model, thus enhancing the overall performance of our interactive story generation system. With this approach, our framework effectively combines the prior knowledge of language models and the user's creativity, fostering a more immersive and controlled storytelling experience.</w:t>
-      </w:r>
-    </w:p>
-    <w:p>
-      <w:pPr>
-        <w:widowControl/>
-        <w:spacing w:before="0" w:after="0"/>
-        <w:jc w:val="left"/>
-        <w:rPr>
-          <w:rFonts w:eastAsiaTheme="minorEastAsia" w:cs="Times New Roman" w:hint="eastAsia"/>
-          <w:color w:val="000000"/>
-          <w:kern w:val="0"/>
-          <w:sz w:val="40"/>
-          <w:szCs w:val="40"/>
-        </w:rPr>
-      </w:pPr>
-    </w:p>
-    <w:p>
-      <w:pPr>
-        <w:widowControl/>
-        <w:spacing w:before="0" w:after="0"/>
-        <w:jc w:val="left"/>
-        <w:rPr>
-          <w:rFonts w:eastAsia="Times New Roman" w:cs="Times New Roman"/>
-          <w:color w:val="000000"/>
-          <w:kern w:val="0"/>
-          <w:sz w:val="40"/>
-          <w:szCs w:val="40"/>
-        </w:rPr>
-      </w:pPr>
-      <w:r>
-        <w:rPr>
-          <w:rFonts w:eastAsia="Times New Roman" w:cs="Times New Roman"/>
-          <w:color w:val="000000"/>
-          <w:kern w:val="0"/>
-          <w:sz w:val="40"/>
-          <w:szCs w:val="40"/>
-        </w:rPr>
-        <w:t>The knowledge distillation technique comprises several steps, such as selecting the teacher and student model architectures, computing distillation loss, masked language modeling loss, and determining the total loss as a linear combination of the various loss components.</w:t>
-      </w:r>
-      <w:r>
-        <w:rPr>
-          <w:rFonts w:eastAsia="Times New Roman" w:cs="Times New Roman"/>
-          <w:color w:val="000000"/>
-          <w:kern w:val="0"/>
-          <w:sz w:val="40"/>
-          <w:szCs w:val="40"/>
-        </w:rPr>
-        <w:t xml:space="preserve"> And after we get the generation results, the new </w:t>
+        <w:t xml:space="preserve"> opt-1.3b as the teacher, and a smaller model like t5-base as the student. The Hugging Face transformers library facilitates the process by providing pre-trained models and tokenizers.</w:t>
+      </w:r>
+    </w:p>
+    <w:p>
+      <w:pPr>
+        <w:widowControl/>
+        <w:spacing w:before="0" w:after="0"/>
+        <w:jc w:val="left"/>
+        <w:rPr>
+          <w:rFonts w:eastAsia="Times New Roman" w:cs="Times New Roman"/>
+          <w:color w:val="000000"/>
+          <w:kern w:val="0"/>
+          <w:sz w:val="40"/>
+          <w:szCs w:val="40"/>
+        </w:rPr>
+      </w:pPr>
+      <w:r>
+        <w:rPr>
+          <w:rFonts w:eastAsia="Times New Roman" w:cs="Times New Roman"/>
+          <w:color w:val="000000"/>
+          <w:kern w:val="0"/>
+          <w:sz w:val="40"/>
+          <w:szCs w:val="40"/>
+        </w:rPr>
+        <w:t xml:space="preserve">And after we get the generation results, the new </w:t>
       </w:r>
       <w:r>
         <w:rPr>
@@ -1212,7 +1181,6 @@
           <w:sz w:val="40"/>
           <w:szCs w:val="40"/>
         </w:rPr>
-        <w:lastRenderedPageBreak/>
         <w:t>The teacher network is a crucial component in the knowledge distillation process, as it serves as the source of knowledge for the student model. The teacher network is typically a large, pre-trained language model with an extensive capacity for understanding and generating text. This model has been trained on massive datasets, enabling it to capture intricate patterns and relationships within the text data</w:t>
       </w:r>
       <w:r>
@@ -1369,18 +1337,7 @@
           <w:sz w:val="40"/>
           <w:szCs w:val="40"/>
         </w:rPr>
-        <w:t xml:space="preserve"> employs layer normalization, which stabilizes the training </w:t>
-      </w:r>
-      <w:r>
-        <w:rPr>
-          <w:rFonts w:eastAsia="Times New Roman" w:cs="Times New Roman"/>
-          <w:color w:val="000000"/>
-          <w:kern w:val="0"/>
-          <w:sz w:val="40"/>
-          <w:szCs w:val="40"/>
-        </w:rPr>
-        <w:lastRenderedPageBreak/>
-        <w:t xml:space="preserve">process by normalizing the outputs of each layer. It also uses </w:t>
+        <w:t xml:space="preserve"> employs layer normalization, which stabilizes the training process by normalizing the outputs of each layer. It also uses </w:t>
       </w:r>
       <w:r>
         <w:rPr>
@@ -1431,44 +1388,6 @@
           <w:szCs w:val="40"/>
         </w:rPr>
         <w:t>to embed information about the position of tokens in a sequence. These and other architectural enhancements contribute to the teacher network's ability to generate coherent, contextually appropriate text.</w:t>
-      </w:r>
-    </w:p>
-    <w:p>
-      <w:pPr>
-        <w:widowControl/>
-        <w:spacing w:before="0" w:after="0"/>
-        <w:jc w:val="left"/>
-        <w:rPr>
-          <w:rFonts w:eastAsia="Times New Roman" w:cs="Times New Roman"/>
-          <w:color w:val="000000"/>
-          <w:kern w:val="0"/>
-          <w:sz w:val="40"/>
-          <w:szCs w:val="40"/>
-        </w:rPr>
-      </w:pPr>
-    </w:p>
-    <w:p>
-      <w:pPr>
-        <w:widowControl/>
-        <w:spacing w:before="0" w:after="0"/>
-        <w:jc w:val="left"/>
-        <w:rPr>
-          <w:rFonts w:eastAsia="Times New Roman" w:cs="Times New Roman"/>
-          <w:color w:val="000000"/>
-          <w:kern w:val="0"/>
-          <w:sz w:val="40"/>
-          <w:szCs w:val="40"/>
-        </w:rPr>
-      </w:pPr>
-      <w:r>
-        <w:rPr>
-          <w:rFonts w:eastAsia="Times New Roman" w:cs="Times New Roman"/>
-          <w:color w:val="000000"/>
-          <w:kern w:val="0"/>
-          <w:sz w:val="40"/>
-          <w:szCs w:val="40"/>
-        </w:rPr>
-        <w:t>As part of the knowledge distillation process, the teacher network generates probability distributions over tokens for a given input sequence. The student network learns from these distributions, aiming to mimic the teacher's performance while maintaining a smaller, more efficient architecture. The KL-divergence between the temperature-scaled softmax probabilities of the teacher and student models serves as the distillation loss, which we minimize to facilitate knowledge transfer.</w:t>
       </w:r>
     </w:p>
     <w:p>
@@ -1529,7 +1448,6 @@
           <w:sz w:val="40"/>
           <w:szCs w:val="40"/>
         </w:rPr>
-        <w:lastRenderedPageBreak/>
         <w:t xml:space="preserve">As the following, </w:t>
       </w:r>
       <w:r>
@@ -1711,7 +1629,6 @@
           <w:sz w:val="40"/>
           <w:szCs w:val="40"/>
         </w:rPr>
-        <w:lastRenderedPageBreak/>
         <w:t>The knowledge distillation process aims to compress the knowledge acquired by the teacher network into a smaller, more efficient student model. To achieve this, we define a loss function that measures the divergence between the teacher and student model's probability distributions for each token in the input sequence. This loss function, known as the distillation loss,</w:t>
       </w:r>
       <w:r>
@@ -1798,18 +1715,7 @@
           <w:sz w:val="40"/>
           <w:szCs w:val="40"/>
         </w:rPr>
-        <w:t xml:space="preserve">As the student model learns from the teacher model, we also evaluate its performance using masked language modeling loss. This loss measures the model's ability to predict the next token in the input sequence, given the previous tokens. The cross-entropy </w:t>
-      </w:r>
-      <w:r>
-        <w:rPr>
-          <w:rFonts w:eastAsia="Times New Roman" w:cs="Times New Roman"/>
-          <w:color w:val="000000"/>
-          <w:kern w:val="0"/>
-          <w:sz w:val="40"/>
-          <w:szCs w:val="40"/>
-        </w:rPr>
-        <w:lastRenderedPageBreak/>
-        <w:t>between the logits of the student model and the true token IDs is used to calculate this loss.</w:t>
+        <w:t>As the student model learns from the teacher model, we also evaluate its performance using masked language modeling loss. This loss measures the model's ability to predict the next token in the input sequence, given the previous tokens. The cross-entropy between the logits of the student model and the true token IDs is used to calculate this loss.</w:t>
       </w:r>
     </w:p>
     <w:p>
@@ -1971,7 +1877,6 @@
           <w:sz w:val="40"/>
           <w:szCs w:val="40"/>
         </w:rPr>
-        <w:lastRenderedPageBreak/>
         <w:t>In our discussion of future work, we will explore two primary avenues for improving the current implementation of knowledge distillation. First, we will consider replacing the Kullback-Leibler (KL) divergence with the Jensen-Shannon (JS) divergence. Second, we will explore the concept of self-distillation in the context of language generation.</w:t>
       </w:r>
     </w:p>
@@ -2072,18 +1977,7 @@
           <w:sz w:val="40"/>
           <w:szCs w:val="40"/>
         </w:rPr>
-        <w:t xml:space="preserve">Finite values: Unlike KL divergence, JS divergence is guaranteed to produce finite values even when the support of the two probability distributions does not overlap. This can lead to a </w:t>
-      </w:r>
-      <w:r>
-        <w:rPr>
-          <w:rFonts w:eastAsia="Times New Roman" w:cs="Times New Roman"/>
-          <w:color w:val="000000"/>
-          <w:kern w:val="0"/>
-          <w:sz w:val="40"/>
-          <w:szCs w:val="40"/>
-        </w:rPr>
-        <w:lastRenderedPageBreak/>
-        <w:t>more stable optimization process, as it avoids the possibility of encountering infinite values during training.</w:t>
+        <w:t>Finite values: Unlike KL divergence, JS divergence is guaranteed to produce finite values even when the support of the two probability distributions does not overlap. This can lead to a more stable optimization process, as it avoids the possibility of encountering infinite values during training.</w:t>
       </w:r>
     </w:p>
     <w:p>
@@ -2245,18 +2139,7 @@
           <w:sz w:val="40"/>
           <w:szCs w:val="40"/>
         </w:rPr>
-        <w:t xml:space="preserve">Model Refinement: By repeatedly distilling the model using its own output, it is possible to refine the model's understanding of the training data and improve its overall performance. This </w:t>
-      </w:r>
-      <w:r>
-        <w:rPr>
-          <w:rFonts w:eastAsia="Times New Roman" w:cs="Times New Roman"/>
-          <w:color w:val="000000"/>
-          <w:kern w:val="0"/>
-          <w:sz w:val="40"/>
-          <w:szCs w:val="40"/>
-        </w:rPr>
-        <w:lastRenderedPageBreak/>
-        <w:t>iterative process can help the model learn more nuanced relationships between input tokens and their corresponding output sequences.</w:t>
+        <w:t>Model Refinement: By repeatedly distilling the model using its own output, it is possible to refine the model's understanding of the training data and improve its overall performance. This iterative process can help the model learn more nuanced relationships between input tokens and their corresponding output sequences.</w:t>
       </w:r>
     </w:p>
     <w:p>
@@ -2361,7 +2244,6 @@
           <w:sz w:val="40"/>
           <w:szCs w:val="40"/>
         </w:rPr>
-        <w:lastRenderedPageBreak/>
         <w:t> And here is our demo time!</w:t>
       </w:r>
     </w:p>
@@ -3568,6 +3450,13 @@
       </w:r>
     </w:p>
   </w:endnote>
+  <w:endnote w:type="continuationNotice" w:id="1">
+    <w:p>
+      <w:pPr>
+        <w:spacing w:before="0" w:after="0"/>
+      </w:pPr>
+    </w:p>
+  </w:endnote>
 </w:endnotes>
 </file>
 
@@ -3591,6 +3480,13 @@
       <w:r>
         <w:continuationSeparator/>
       </w:r>
+    </w:p>
+  </w:footnote>
+  <w:footnote w:type="continuationNotice" w:id="1">
+    <w:p>
+      <w:pPr>
+        <w:spacing w:before="0" w:after="0"/>
+      </w:pPr>
     </w:p>
   </w:footnote>
 </w:footnotes>
@@ -4235,7 +4131,7 @@
       <w:jc w:val="both"/>
     </w:pPr>
     <w:rPr>
-      <w:rFonts w:ascii="Times New Roman" w:eastAsia="等线" w:hAnsi="Times New Roman"/>
+      <w:rFonts w:ascii="Times New Roman" w:eastAsia="DengXian" w:hAnsi="Times New Roman"/>
     </w:rPr>
   </w:style>
   <w:style w:type="character" w:default="1" w:styleId="DefaultParagraphFont">
@@ -4278,7 +4174,7 @@
       <w:jc w:val="left"/>
     </w:pPr>
     <w:rPr>
-      <w:rFonts w:ascii="宋体" w:eastAsia="宋体" w:hAnsi="宋体" w:cs="宋体"/>
+      <w:rFonts w:ascii="SimSun" w:eastAsia="SimSun" w:hAnsi="SimSun" w:cs="SimSun"/>
       <w:kern w:val="0"/>
       <w:sz w:val="24"/>
       <w:szCs w:val="24"/>
@@ -4311,7 +4207,7 @@
     <w:uiPriority w:val="99"/>
     <w:rsid w:val="00156599"/>
     <w:rPr>
-      <w:rFonts w:ascii="Times New Roman" w:eastAsia="等线" w:hAnsi="Times New Roman"/>
+      <w:rFonts w:ascii="Times New Roman" w:eastAsia="DengXian" w:hAnsi="Times New Roman"/>
       <w:sz w:val="18"/>
       <w:szCs w:val="18"/>
     </w:rPr>
@@ -4343,7 +4239,7 @@
     <w:uiPriority w:val="99"/>
     <w:rsid w:val="00156599"/>
     <w:rPr>
-      <w:rFonts w:ascii="Times New Roman" w:eastAsia="等线" w:hAnsi="Times New Roman"/>
+      <w:rFonts w:ascii="Times New Roman" w:eastAsia="DengXian" w:hAnsi="Times New Roman"/>
       <w:sz w:val="18"/>
       <w:szCs w:val="18"/>
     </w:rPr>

</xml_diff>